<commit_message>
bientot fini cette merdeeeeeeee!!!!
nous avons bientot fini cette merde de projet de dev!!

Vive le réseauuuuuuuuuuuuuuuuuuuuuu
</commit_message>
<xml_diff>
--- a/Livrable/Cahiers des charges - V1.docx
+++ b/Livrable/Cahiers des charges - V1.docx
@@ -114,15 +114,15 @@
           <w:sz w:val="24"/>
           <w:szCs w:val="24"/>
         </w:rPr>
-        <w:t>Le but du projet est de créer un système d’information permettant de gérer les activités pédagogiques des différents collèges pour le c</w:t>
-      </w:r>
-      <w:r>
-        <w:rPr>
-          <w:rFonts w:ascii="Times New Roman" w:hAnsi="Times New Roman"/>
-          <w:sz w:val="24"/>
-          <w:szCs w:val="24"/>
-        </w:rPr>
-        <w:t xml:space="preserve">onseil général du Gard. Il faut </w:t>
+        <w:t>Le but du projet est de créer un système d’information permettant de gérer les activités pédagogiques d</w:t>
+      </w:r>
+      <w:r>
+        <w:rPr>
+          <w:rFonts w:ascii="Times New Roman" w:hAnsi="Times New Roman"/>
+          <w:sz w:val="24"/>
+          <w:szCs w:val="24"/>
+        </w:rPr>
+        <w:t xml:space="preserve">es différents collèges pour le Conseil Général du Gard. Il faut </w:t>
       </w:r>
       <w:r>
         <w:rPr>
@@ -261,7 +261,7 @@
           <w:sz w:val="24"/>
           <w:szCs w:val="24"/>
         </w:rPr>
-        <w:t xml:space="preserve">à faire pour </w:t>
+        <w:t xml:space="preserve">pour </w:t>
       </w:r>
       <w:r>
         <w:rPr>
@@ -301,7 +301,7 @@
           <w:sz w:val="24"/>
           <w:szCs w:val="24"/>
         </w:rPr>
-        <w:t xml:space="preserve">Les professeurs principaux pourront de plus administrer l’empois du temps de leur classe. </w:t>
+        <w:t xml:space="preserve">Les professeurs principaux pourront, de plus, administrer l’emploi du temps de leur classe. </w:t>
       </w:r>
     </w:p>
     <w:p>
@@ -400,7 +400,7 @@
           <w:sz w:val="24"/>
           <w:szCs w:val="24"/>
         </w:rPr>
-        <w:t xml:space="preserve">Chevru Adrien </w:t>
+        <w:t>Adrien Chevru</w:t>
       </w:r>
     </w:p>
     <w:p>
@@ -423,7 +423,23 @@
           <w:sz w:val="24"/>
           <w:szCs w:val="24"/>
         </w:rPr>
-        <w:t>Guénot Quentin</w:t>
+        <w:t>Quentin</w:t>
+      </w:r>
+      <w:r>
+        <w:rPr>
+          <w:rFonts w:ascii="Times New Roman" w:hAnsi="Times New Roman"/>
+          <w:sz w:val="24"/>
+          <w:szCs w:val="24"/>
+        </w:rPr>
+        <w:t xml:space="preserve"> </w:t>
+      </w:r>
+      <w:r>
+        <w:rPr>
+          <w:rFonts w:ascii="Times New Roman" w:hAnsi="Times New Roman"/>
+          <w:sz w:val="24"/>
+          <w:szCs w:val="24"/>
+        </w:rPr>
+        <w:t>Guénot</w:t>
       </w:r>
     </w:p>
     <w:p>
@@ -446,7 +462,23 @@
           <w:sz w:val="24"/>
           <w:szCs w:val="24"/>
         </w:rPr>
-        <w:t>Régnier Suzon</w:t>
+        <w:t>Suzon</w:t>
+      </w:r>
+      <w:r>
+        <w:rPr>
+          <w:rFonts w:ascii="Times New Roman" w:hAnsi="Times New Roman"/>
+          <w:sz w:val="24"/>
+          <w:szCs w:val="24"/>
+        </w:rPr>
+        <w:t xml:space="preserve"> </w:t>
+      </w:r>
+      <w:r>
+        <w:rPr>
+          <w:rFonts w:ascii="Times New Roman" w:hAnsi="Times New Roman"/>
+          <w:sz w:val="24"/>
+          <w:szCs w:val="24"/>
+        </w:rPr>
+        <w:t>Régnier</w:t>
       </w:r>
     </w:p>
     <w:p>
@@ -465,7 +497,23 @@
           <w:sz w:val="24"/>
           <w:szCs w:val="24"/>
         </w:rPr>
-        <w:t>Le projet doit se terminer à la fin de la première semaine du mois de Juillet 2014. Ce projet sera suivi et encadré par Monsieur VLASAK Joël</w:t>
+        <w:t>Le projet doit se terminer à la fin de la première semaine du mois de Juillet 2014. Ce projet sera suivi et encadré par Monsieur Joël</w:t>
+      </w:r>
+      <w:r>
+        <w:rPr>
+          <w:rFonts w:ascii="Times New Roman" w:hAnsi="Times New Roman"/>
+          <w:sz w:val="24"/>
+          <w:szCs w:val="24"/>
+        </w:rPr>
+        <w:t xml:space="preserve"> </w:t>
+      </w:r>
+      <w:r>
+        <w:rPr>
+          <w:rFonts w:ascii="Times New Roman" w:hAnsi="Times New Roman"/>
+          <w:sz w:val="24"/>
+          <w:szCs w:val="24"/>
+        </w:rPr>
+        <w:t>VLASAK</w:t>
       </w:r>
       <w:r>
         <w:rPr>
@@ -725,7 +773,7 @@
           <w:sz w:val="24"/>
           <w:szCs w:val="24"/>
         </w:rPr>
-        <w:t>utilisateur de s’authentifier grâce à un portail de connexion. A l’aide d’une base de données le logiciel doit reconnaitre l’utilisateur et afficher son interface (interface élève ou interface professeur).</w:t>
+        <w:t>utilisateur de s’authentifier grâce à un portail de connexion. A l’aide d’une base de données, le logiciel doit reconnaitre l’utilisateur et afficher son interface (interface élève ou interface professeur).</w:t>
       </w:r>
     </w:p>
     <w:p>
@@ -756,7 +804,7 @@
           <w:sz w:val="24"/>
           <w:szCs w:val="24"/>
         </w:rPr>
-        <w:t xml:space="preserve">L’interface élève devra permettre à l’élève authentifié de connaitre le nom de sa classe et de son professeur principal, de voir sa liste des matières avec les professeurs associés ainsi que leurs adresses e-mail, l’élève pourra également consulter ses notes par trimestre, afficher son bulletin et éventuellement l’imprimer. </w:t>
+        <w:t xml:space="preserve">L’interface élève devra permettre à l’élève authentifié de connaitre le nom de sa classe et de son professeur principal, de voir sa liste des matières avec les professeurs associés ainsi que leurs adresses e-mail. L’élève pourra également consulter ses notes par trimestre, afficher son bulletin et éventuellement l’imprimer. </w:t>
       </w:r>
     </w:p>
     <w:p>
@@ -787,7 +835,7 @@
           <w:sz w:val="24"/>
           <w:szCs w:val="24"/>
         </w:rPr>
-        <w:t>L'interface professeur devra elle permettre à un professeur authentifié de voir sa liste des classes ainsi que de saisir, consulter et modifier les notes correspondant à sa matière, il pourra également saisir des appréciations pour sa matière. Par contre si le professeur est le professeur principal d’une classe, il aura la possibilité de consulter et modifier les notes de toutes les matières de cette classe.</w:t>
+        <w:t>L'interface professeur devra elle permettre à un professeur authentifié de voir sa liste des classes, de saisir, consulter et modifier les notes correspondant à sa matière. Il pourra également saisir des appréciations pour sa matière. Par contre si le professeur est professeur principal d’une classe, il aura la possibilité de consulter et modifier les notes de toutes les matières de cette classe.</w:t>
       </w:r>
       <w:r>
         <w:rPr>
@@ -848,17 +896,17 @@
           <w:szCs w:val="24"/>
           <w:u w:val="single"/>
         </w:rPr>
-        <w:t>Cas d’utilisation : Cas d’un</w:t>
-      </w:r>
-      <w:r>
-        <w:rPr>
-          <w:rFonts w:ascii="Times New Roman" w:hAnsi="Times New Roman"/>
-          <w:b/>
-          <w:sz w:val="24"/>
-          <w:szCs w:val="24"/>
-          <w:u w:val="single"/>
-        </w:rPr>
-        <w:t xml:space="preserve"> Elève :</w:t>
+        <w:t>Cas d’utilisation : Cas d’un é</w:t>
+      </w:r>
+      <w:r>
+        <w:rPr>
+          <w:rFonts w:ascii="Times New Roman" w:hAnsi="Times New Roman"/>
+          <w:b/>
+          <w:sz w:val="24"/>
+          <w:szCs w:val="24"/>
+          <w:u w:val="single"/>
+        </w:rPr>
+        <w:t>lève :</w:t>
       </w:r>
     </w:p>
     <w:p>
@@ -1632,7 +1680,23 @@
           <w:sz w:val="24"/>
           <w:szCs w:val="24"/>
         </w:rPr>
-        <w:t>Sources commentés du projet</w:t>
+        <w:t>Sources commenté</w:t>
+      </w:r>
+      <w:r>
+        <w:rPr>
+          <w:rFonts w:ascii="Times New Roman" w:hAnsi="Times New Roman"/>
+          <w:sz w:val="24"/>
+          <w:szCs w:val="24"/>
+        </w:rPr>
+        <w:t>e</w:t>
+      </w:r>
+      <w:r>
+        <w:rPr>
+          <w:rFonts w:ascii="Times New Roman" w:hAnsi="Times New Roman"/>
+          <w:sz w:val="24"/>
+          <w:szCs w:val="24"/>
+        </w:rPr>
+        <w:t>s du projet</w:t>
       </w:r>
       <w:r>
         <w:rPr>
@@ -1664,7 +1728,39 @@
           <w:sz w:val="24"/>
           <w:szCs w:val="24"/>
         </w:rPr>
-        <w:t>Présentation oral et démonstration du projet à la fin.</w:t>
+        <w:t>Présentation oral</w:t>
+      </w:r>
+      <w:r>
+        <w:rPr>
+          <w:rFonts w:ascii="Times New Roman" w:hAnsi="Times New Roman"/>
+          <w:sz w:val="24"/>
+          <w:szCs w:val="24"/>
+        </w:rPr>
+        <w:t>e</w:t>
+      </w:r>
+      <w:r>
+        <w:rPr>
+          <w:rFonts w:ascii="Times New Roman" w:hAnsi="Times New Roman"/>
+          <w:sz w:val="24"/>
+          <w:szCs w:val="24"/>
+        </w:rPr>
+        <w:t xml:space="preserve"> et </w:t>
+      </w:r>
+      <w:r>
+        <w:rPr>
+          <w:rFonts w:ascii="Times New Roman" w:hAnsi="Times New Roman"/>
+          <w:sz w:val="24"/>
+          <w:szCs w:val="24"/>
+        </w:rPr>
+        <w:t>démonstration du projet</w:t>
+      </w:r>
+      <w:r>
+        <w:rPr>
+          <w:rFonts w:ascii="Times New Roman" w:hAnsi="Times New Roman"/>
+          <w:sz w:val="24"/>
+          <w:szCs w:val="24"/>
+        </w:rPr>
+        <w:t>.</w:t>
       </w:r>
     </w:p>
     <w:p>
@@ -1688,7 +1784,31 @@
           <w:sz w:val="24"/>
           <w:szCs w:val="24"/>
         </w:rPr>
-        <w:t xml:space="preserve">Un programme exécutable et portable sur différents pc contenant le programme et une base de données.  </w:t>
+        <w:t>P</w:t>
+      </w:r>
+      <w:r>
+        <w:rPr>
+          <w:rFonts w:ascii="Times New Roman" w:hAnsi="Times New Roman"/>
+          <w:sz w:val="24"/>
+          <w:szCs w:val="24"/>
+        </w:rPr>
+        <w:t>rogramme exécutab</w:t>
+      </w:r>
+      <w:r>
+        <w:rPr>
+          <w:rFonts w:ascii="Times New Roman" w:hAnsi="Times New Roman"/>
+          <w:sz w:val="24"/>
+          <w:szCs w:val="24"/>
+        </w:rPr>
+        <w:t>le et portable sur différents PC</w:t>
+      </w:r>
+      <w:r>
+        <w:rPr>
+          <w:rFonts w:ascii="Times New Roman" w:hAnsi="Times New Roman"/>
+          <w:sz w:val="24"/>
+          <w:szCs w:val="24"/>
+        </w:rPr>
+        <w:t xml:space="preserve"> contenant le programme et une base de données.  </w:t>
       </w:r>
     </w:p>
     <w:p>
@@ -1818,7 +1938,7 @@
           <w:sz w:val="24"/>
           <w:szCs w:val="24"/>
         </w:rPr>
-        <w:t>Pour le professeur : Lire les notes des élèves dans ses différentes classes, les modifier et ajouter des appréciations.</w:t>
+        <w:t>Pour le professeur : Lire les notes des élèves des différentes classes, les modifier et ajouter des appréciations.</w:t>
       </w:r>
     </w:p>
     <w:p>
@@ -1868,7 +1988,7 @@
           <w:sz w:val="24"/>
           <w:szCs w:val="24"/>
         </w:rPr>
-        <w:t>Pour le professeur principal : Il doit pouvoir en plus de possibilités de professeur, gérer sa classe avec les notes et les appréciations de sa classe dans toutes les matières que suivent ses élèves.</w:t>
+        <w:t>Pour le professeur principal : Il doit, en plus des caractéristiques de professeur, pouvoir gérer sa classe avec les notes et les appréciations dans toutes les matières que suivent ses élèves.</w:t>
       </w:r>
     </w:p>
     <w:sectPr>

</xml_diff>